<commit_message>
Toevoegen risico-analyse en enkele verbeteringen
</commit_message>
<xml_diff>
--- a/TO DO.docx
+++ b/TO DO.docx
@@ -96,26 +96,51 @@
         <w:rPr>
           <w:highlight w:val="green"/>
         </w:rPr>
-        <w:t>- Wat is een kali-machine? Nog u</w:t>
+        <w:t>- Wat is een kali-machine? Nog uittypen!!!</w:t>
+      </w:r>
+    </w:p>
+    <w:p>
+      <w:r>
+        <w:rPr>
+          <w:highlight w:val="yellow"/>
+        </w:rPr>
+        <w:t>- risico analyse!!!!!</w:t>
+      </w:r>
+      <w:r>
+        <w:rPr>
+          <w:highlight w:val="yellow"/>
+        </w:rPr>
+        <w:t xml:space="preserve"> Duidelijk </w:t>
+      </w:r>
+      <w:r>
+        <w:rPr>
+          <w:highlight w:val="yellow"/>
+        </w:rPr>
+        <w:t>verschil webserver en DC</w:t>
+      </w:r>
+      <w:r>
+        <w:br/>
+      </w:r>
+      <w:r>
+        <w:tab/>
+      </w:r>
+      <w:r>
+        <w:rPr>
+          <w:highlight w:val="green"/>
+        </w:rPr>
+        <w:t>- Nmap (netwerk scannen)</w:t>
+      </w:r>
+      <w:r>
+        <w:br/>
+      </w:r>
+      <w:r>
+        <w:tab/>
+        <w:t>- Redseal SRM</w:t>
       </w:r>
       <w:bookmarkStart w:id="0" w:name="_GoBack"/>
       <w:bookmarkEnd w:id="0"/>
       <w:r>
-        <w:rPr>
-          <w:highlight w:val="green"/>
-        </w:rPr>
-        <w:t>ittypen!!!</w:t>
-      </w:r>
-    </w:p>
-    <w:p>
-      <w:r>
-        <w:t>- risico analyse!!!!!</w:t>
-      </w:r>
-      <w:r>
-        <w:t xml:space="preserve"> Duidelijk </w:t>
-      </w:r>
-      <w:r>
-        <w:t>verschil webserver en DC</w:t>
+        <w:t xml:space="preserve"> (vulnerability scanner)</w:t>
       </w:r>
     </w:p>
     <w:p>
@@ -184,6 +209,9 @@
       <w:r>
         <w:t>- sql injection toevoegen</w:t>
       </w:r>
+      <w:r>
+        <w:t xml:space="preserve"> aanvallen</w:t>
+      </w:r>
     </w:p>
     <w:p>
       <w:r>
@@ -198,6 +226,11 @@
     <w:p>
       <w:r>
         <w:t>- DOS-aanval</w:t>
+      </w:r>
+    </w:p>
+    <w:p>
+      <w:r>
+        <w:t>- Afbeelding voorzien van bijschrift en nummering</w:t>
       </w:r>
     </w:p>
     <w:p/>

</xml_diff>

<commit_message>
risicoanalyse, afbeelding en onderzoeksvrag updaten
</commit_message>
<xml_diff>
--- a/TO DO.docx
+++ b/TO DO.docx
@@ -23,11 +23,19 @@
         </w:rPr>
         <w:t>-</w:t>
       </w:r>
-      <w:r>
-        <w:rPr>
-          <w:highlight w:val="green"/>
-        </w:rPr>
-        <w:t>Newpage overal wegdoen</w:t>
+      <w:proofErr w:type="spellStart"/>
+      <w:r>
+        <w:rPr>
+          <w:highlight w:val="green"/>
+        </w:rPr>
+        <w:t>Newpage</w:t>
+      </w:r>
+      <w:proofErr w:type="spellEnd"/>
+      <w:r>
+        <w:rPr>
+          <w:highlight w:val="green"/>
+        </w:rPr>
+        <w:t xml:space="preserve"> overal wegdoen</w:t>
       </w:r>
     </w:p>
     <w:p>
@@ -51,7 +59,21 @@
         <w:rPr>
           <w:highlight w:val="green"/>
         </w:rPr>
-        <w:t>- aanhalingstekens sluiten is een spatie tussen zetten, kijk pdf voor voorbeelden (3.1 inloggen o.a)</w:t>
+        <w:t xml:space="preserve">- aanhalingstekens sluiten is een spatie tussen zetten, kijk pdf voor voorbeelden (3.1 inloggen </w:t>
+      </w:r>
+      <w:proofErr w:type="spellStart"/>
+      <w:r>
+        <w:rPr>
+          <w:highlight w:val="green"/>
+        </w:rPr>
+        <w:t>o.a</w:t>
+      </w:r>
+      <w:proofErr w:type="spellEnd"/>
+      <w:r>
+        <w:rPr>
+          <w:highlight w:val="green"/>
+        </w:rPr>
+        <w:t>)</w:t>
       </w:r>
     </w:p>
     <w:p>
@@ -68,7 +90,15 @@
         <w:sym w:font="Wingdings" w:char="F0E0"/>
       </w:r>
       <w:r>
-        <w:t xml:space="preserve"> concreter zijn en onderbouwen met feiten uit literaturstudie of door zelf te testen</w:t>
+        <w:t xml:space="preserve"> concreter zijn en onderbouwen met feiten uit </w:t>
+      </w:r>
+      <w:proofErr w:type="spellStart"/>
+      <w:r>
+        <w:t>literaturstudie</w:t>
+      </w:r>
+      <w:proofErr w:type="spellEnd"/>
+      <w:r>
+        <w:t xml:space="preserve"> of door zelf te testen</w:t>
       </w:r>
     </w:p>
     <w:p>
@@ -96,25 +126,41 @@
         <w:rPr>
           <w:highlight w:val="green"/>
         </w:rPr>
-        <w:t>- Wat is een kali-machine? Nog uittypen!!!</w:t>
-      </w:r>
-    </w:p>
-    <w:p>
-      <w:r>
-        <w:rPr>
-          <w:highlight w:val="yellow"/>
-        </w:rPr>
-        <w:t>- risico analyse!!!!!</w:t>
-      </w:r>
-      <w:r>
-        <w:rPr>
-          <w:highlight w:val="yellow"/>
+        <w:t>- Wat is een kali-machine? Nog uittypen</w:t>
+      </w:r>
+      <w:proofErr w:type="gramStart"/>
+      <w:r>
+        <w:rPr>
+          <w:highlight w:val="green"/>
+        </w:rPr>
+        <w:t>!!!</w:t>
+      </w:r>
+      <w:proofErr w:type="gramEnd"/>
+    </w:p>
+    <w:p>
+      <w:r>
+        <w:rPr>
+          <w:highlight w:val="green"/>
+        </w:rPr>
+        <w:t>- risico analyse</w:t>
+      </w:r>
+      <w:proofErr w:type="gramStart"/>
+      <w:r>
+        <w:rPr>
+          <w:highlight w:val="green"/>
+        </w:rPr>
+        <w:t>!!!!!</w:t>
+      </w:r>
+      <w:proofErr w:type="gramEnd"/>
+      <w:r>
+        <w:rPr>
+          <w:highlight w:val="green"/>
         </w:rPr>
         <w:t xml:space="preserve"> Duidelijk </w:t>
       </w:r>
       <w:r>
         <w:rPr>
-          <w:highlight w:val="yellow"/>
+          <w:highlight w:val="green"/>
         </w:rPr>
         <w:t>verschil webserver en DC</w:t>
       </w:r>
@@ -128,100 +174,233 @@
         <w:rPr>
           <w:highlight w:val="green"/>
         </w:rPr>
-        <w:t>- Nmap (netwerk scannen)</w:t>
+        <w:t xml:space="preserve">- </w:t>
+      </w:r>
+      <w:proofErr w:type="spellStart"/>
+      <w:r>
+        <w:rPr>
+          <w:highlight w:val="green"/>
+        </w:rPr>
+        <w:t>Nmap</w:t>
+      </w:r>
+      <w:proofErr w:type="spellEnd"/>
+      <w:r>
+        <w:rPr>
+          <w:highlight w:val="green"/>
+        </w:rPr>
+        <w:t xml:space="preserve"> (netwerk scannen)</w:t>
       </w:r>
       <w:r>
         <w:br/>
       </w:r>
       <w:r>
         <w:tab/>
-        <w:t>- Redseal SRM</w:t>
+      </w:r>
+      <w:r>
+        <w:rPr>
+          <w:highlight w:val="green"/>
+        </w:rPr>
+        <w:t xml:space="preserve">- </w:t>
+      </w:r>
+      <w:r>
+        <w:rPr>
+          <w:highlight w:val="green"/>
+        </w:rPr>
+        <w:t>Nessus</w:t>
+      </w:r>
+      <w:r>
+        <w:rPr>
+          <w:highlight w:val="green"/>
+        </w:rPr>
+        <w:t xml:space="preserve"> (</w:t>
+      </w:r>
+      <w:proofErr w:type="spellStart"/>
+      <w:r>
+        <w:rPr>
+          <w:highlight w:val="green"/>
+        </w:rPr>
+        <w:t>vulnerability</w:t>
+      </w:r>
+      <w:proofErr w:type="spellEnd"/>
+      <w:r>
+        <w:rPr>
+          <w:highlight w:val="green"/>
+        </w:rPr>
+        <w:t xml:space="preserve"> scanner)</w:t>
+      </w:r>
+      <w:r>
+        <w:br/>
+      </w:r>
+      <w:r>
+        <w:tab/>
+        <w:t xml:space="preserve">- </w:t>
+      </w:r>
+      <w:proofErr w:type="spellStart"/>
+      <w:r>
+        <w:t>Wireshark</w:t>
+      </w:r>
+      <w:proofErr w:type="spellEnd"/>
+      <w:r>
+        <w:t xml:space="preserve"> (</w:t>
+      </w:r>
+      <w:proofErr w:type="spellStart"/>
+      <w:r>
+        <w:t>packet</w:t>
+      </w:r>
+      <w:proofErr w:type="spellEnd"/>
+      <w:r>
+        <w:t xml:space="preserve"> </w:t>
+      </w:r>
+      <w:proofErr w:type="spellStart"/>
+      <w:r>
+        <w:t>capture</w:t>
+      </w:r>
+      <w:proofErr w:type="spellEnd"/>
+      <w:r>
+        <w:t xml:space="preserve"> tools)</w:t>
+      </w:r>
+    </w:p>
+    <w:p>
+      <w:r>
+        <w:rPr>
+          <w:highlight w:val="green"/>
+        </w:rPr>
+        <w:t>-</w:t>
+      </w:r>
+      <w:r>
+        <w:rPr>
+          <w:highlight w:val="green"/>
+        </w:rPr>
+        <w:t xml:space="preserve"> </w:t>
+      </w:r>
+      <w:r>
+        <w:rPr>
+          <w:highlight w:val="green"/>
+        </w:rPr>
+        <w:t>Bedreigingen vo</w:t>
+      </w:r>
+      <w:r>
+        <w:rPr>
+          <w:highlight w:val="green"/>
+        </w:rPr>
+        <w:t>l</w:t>
+      </w:r>
+      <w:r>
+        <w:rPr>
+          <w:highlight w:val="green"/>
+        </w:rPr>
+        <w:t>gens OSI-model</w:t>
+      </w:r>
+      <w:r>
+        <w:t xml:space="preserve"> </w:t>
+      </w:r>
+    </w:p>
+    <w:p>
+      <w:r>
+        <w:rPr>
+          <w:highlight w:val="green"/>
+        </w:rPr>
+        <w:t xml:space="preserve">-In </w:t>
+      </w:r>
+      <w:proofErr w:type="spellStart"/>
+      <w:r>
+        <w:rPr>
+          <w:highlight w:val="green"/>
+        </w:rPr>
+        <w:t>jabref</w:t>
+      </w:r>
+      <w:proofErr w:type="spellEnd"/>
+      <w:r>
+        <w:rPr>
+          <w:highlight w:val="green"/>
+        </w:rPr>
+        <w:t xml:space="preserve"> overal </w:t>
+      </w:r>
+      <w:proofErr w:type="spellStart"/>
+      <w:r>
+        <w:rPr>
+          <w:highlight w:val="green"/>
+        </w:rPr>
+        <w:t>bibtexkey</w:t>
+      </w:r>
+      <w:proofErr w:type="spellEnd"/>
+      <w:r>
+        <w:rPr>
+          <w:highlight w:val="green"/>
+        </w:rPr>
+        <w:t xml:space="preserve"> aanmaken</w:t>
+      </w:r>
+      <w:r>
+        <w:t xml:space="preserve"> </w:t>
+      </w:r>
+    </w:p>
+    <w:p>
+      <w:r>
+        <w:t xml:space="preserve">- </w:t>
+      </w:r>
+      <w:r>
+        <w:t>via /</w:t>
+      </w:r>
+      <w:proofErr w:type="spellStart"/>
+      <w:r>
+        <w:t>cite</w:t>
+      </w:r>
+      <w:proofErr w:type="spellEnd"/>
+      <w:r>
+        <w:t xml:space="preserve"> /</w:t>
+      </w:r>
+      <w:proofErr w:type="spellStart"/>
+      <w:r>
+        <w:t>citep</w:t>
+      </w:r>
+      <w:proofErr w:type="spellEnd"/>
+      <w:r>
+        <w:t xml:space="preserve"> toevoegen aan document</w:t>
+      </w:r>
+    </w:p>
+    <w:p>
+      <w:r>
+        <w:rPr>
+          <w:highlight w:val="green"/>
+        </w:rPr>
+        <w:t>- probleemstelling aanpassen</w:t>
+      </w:r>
+    </w:p>
+    <w:p>
+      <w:r>
+        <w:t xml:space="preserve">- </w:t>
+      </w:r>
+      <w:proofErr w:type="spellStart"/>
+      <w:r>
+        <w:t>sql</w:t>
+      </w:r>
+      <w:proofErr w:type="spellEnd"/>
+      <w:r>
+        <w:t xml:space="preserve"> </w:t>
+      </w:r>
+      <w:proofErr w:type="spellStart"/>
+      <w:r>
+        <w:t>injection</w:t>
+      </w:r>
+      <w:proofErr w:type="spellEnd"/>
+      <w:r>
+        <w:t xml:space="preserve"> toevoegen</w:t>
+      </w:r>
+      <w:r>
+        <w:t xml:space="preserve"> aanvallen</w:t>
+      </w:r>
+    </w:p>
+    <w:p>
+      <w:r>
+        <w:t>- logs automatisch</w:t>
+      </w:r>
+    </w:p>
+    <w:p>
+      <w:r>
+        <w:t>- logs handmatig</w:t>
       </w:r>
       <w:bookmarkStart w:id="0" w:name="_GoBack"/>
       <w:bookmarkEnd w:id="0"/>
-      <w:r>
-        <w:t xml:space="preserve"> (vulnerability scanner)</w:t>
-      </w:r>
-    </w:p>
-    <w:p>
-      <w:r>
-        <w:rPr>
-          <w:highlight w:val="green"/>
-        </w:rPr>
-        <w:t>-</w:t>
-      </w:r>
-      <w:r>
-        <w:rPr>
-          <w:highlight w:val="green"/>
-        </w:rPr>
-        <w:t xml:space="preserve"> </w:t>
-      </w:r>
-      <w:r>
-        <w:rPr>
-          <w:highlight w:val="green"/>
-        </w:rPr>
-        <w:t>Bedreigingen vo</w:t>
-      </w:r>
-      <w:r>
-        <w:rPr>
-          <w:highlight w:val="green"/>
-        </w:rPr>
-        <w:t>l</w:t>
-      </w:r>
-      <w:r>
-        <w:rPr>
-          <w:highlight w:val="green"/>
-        </w:rPr>
-        <w:t>gens OSI-model</w:t>
-      </w:r>
-      <w:r>
-        <w:t xml:space="preserve"> </w:t>
-      </w:r>
-    </w:p>
-    <w:p>
-      <w:r>
-        <w:rPr>
-          <w:highlight w:val="green"/>
-        </w:rPr>
-        <w:t>-In jabref overal bibtexkey aanmaken</w:t>
-      </w:r>
-      <w:r>
-        <w:t xml:space="preserve"> </w:t>
-      </w:r>
-    </w:p>
-    <w:p>
-      <w:r>
-        <w:t xml:space="preserve">- </w:t>
-      </w:r>
-      <w:r>
-        <w:t>via /cite /citep</w:t>
-      </w:r>
-      <w:r>
-        <w:t xml:space="preserve"> toevoegen aan document</w:t>
-      </w:r>
-    </w:p>
-    <w:p>
-      <w:r>
-        <w:t>- probleemstelling aanpassen</w:t>
-      </w:r>
-    </w:p>
-    <w:p>
-      <w:r>
-        <w:t>- sql injection toevoegen</w:t>
-      </w:r>
-      <w:r>
-        <w:t xml:space="preserve"> aanvallen</w:t>
-      </w:r>
-    </w:p>
-    <w:p>
-      <w:r>
-        <w:t>- logs automatisch</w:t>
-      </w:r>
-    </w:p>
-    <w:p>
-      <w:r>
-        <w:t>- logs handmatig</w:t>
-      </w:r>
     </w:p>
     <w:p>
       <w:r>
@@ -257,7 +436,21 @@
         <w:rPr>
           <w:highlight w:val="green"/>
         </w:rPr>
-        <w:t>Hydra cite werkt niet (Wilde2013) en geeft vraagteken.</w:t>
+        <w:t xml:space="preserve">Hydra </w:t>
+      </w:r>
+      <w:proofErr w:type="spellStart"/>
+      <w:r>
+        <w:rPr>
+          <w:highlight w:val="green"/>
+        </w:rPr>
+        <w:t>cite</w:t>
+      </w:r>
+      <w:proofErr w:type="spellEnd"/>
+      <w:r>
+        <w:rPr>
+          <w:highlight w:val="green"/>
+        </w:rPr>
+        <w:t xml:space="preserve"> werkt niet (Wilde2013) en geeft vraagteken.</w:t>
       </w:r>
     </w:p>
     <w:sectPr>

</xml_diff>

<commit_message>
Toevoegen van virus aan tekst
</commit_message>
<xml_diff>
--- a/TO DO.docx
+++ b/TO DO.docx
@@ -23,19 +23,11 @@
         </w:rPr>
         <w:t>-</w:t>
       </w:r>
-      <w:proofErr w:type="spellStart"/>
-      <w:r>
-        <w:rPr>
-          <w:highlight w:val="green"/>
-        </w:rPr>
-        <w:t>Newpage</w:t>
-      </w:r>
-      <w:proofErr w:type="spellEnd"/>
-      <w:r>
-        <w:rPr>
-          <w:highlight w:val="green"/>
-        </w:rPr>
-        <w:t xml:space="preserve"> overal wegdoen</w:t>
+      <w:r>
+        <w:rPr>
+          <w:highlight w:val="green"/>
+        </w:rPr>
+        <w:t>Newpage overal wegdoen</w:t>
       </w:r>
     </w:p>
     <w:p>
@@ -59,21 +51,7 @@
         <w:rPr>
           <w:highlight w:val="green"/>
         </w:rPr>
-        <w:t xml:space="preserve">- aanhalingstekens sluiten is een spatie tussen zetten, kijk pdf voor voorbeelden (3.1 inloggen </w:t>
-      </w:r>
-      <w:proofErr w:type="spellStart"/>
-      <w:r>
-        <w:rPr>
-          <w:highlight w:val="green"/>
-        </w:rPr>
-        <w:t>o.a</w:t>
-      </w:r>
-      <w:proofErr w:type="spellEnd"/>
-      <w:r>
-        <w:rPr>
-          <w:highlight w:val="green"/>
-        </w:rPr>
-        <w:t>)</w:t>
+        <w:t>- aanhalingstekens sluiten is een spatie tussen zetten, kijk pdf voor voorbeelden (3.1 inloggen o.a)</w:t>
       </w:r>
     </w:p>
     <w:p>
@@ -90,15 +68,7 @@
         <w:sym w:font="Wingdings" w:char="F0E0"/>
       </w:r>
       <w:r>
-        <w:t xml:space="preserve"> concreter zijn en onderbouwen met feiten uit </w:t>
-      </w:r>
-      <w:proofErr w:type="spellStart"/>
-      <w:r>
-        <w:t>literaturstudie</w:t>
-      </w:r>
-      <w:proofErr w:type="spellEnd"/>
-      <w:r>
-        <w:t xml:space="preserve"> of door zelf te testen</w:t>
+        <w:t xml:space="preserve"> concreter zijn en onderbouwen met feiten uit literaturstudie of door zelf te testen</w:t>
       </w:r>
     </w:p>
     <w:p>
@@ -126,32 +96,16 @@
         <w:rPr>
           <w:highlight w:val="green"/>
         </w:rPr>
-        <w:t>- Wat is een kali-machine? Nog uittypen</w:t>
-      </w:r>
-      <w:proofErr w:type="gramStart"/>
-      <w:r>
-        <w:rPr>
-          <w:highlight w:val="green"/>
-        </w:rPr>
-        <w:t>!!!</w:t>
-      </w:r>
-      <w:proofErr w:type="gramEnd"/>
-    </w:p>
-    <w:p>
-      <w:r>
-        <w:rPr>
-          <w:highlight w:val="green"/>
-        </w:rPr>
-        <w:t>- risico analyse</w:t>
-      </w:r>
-      <w:proofErr w:type="gramStart"/>
-      <w:r>
-        <w:rPr>
-          <w:highlight w:val="green"/>
-        </w:rPr>
-        <w:t>!!!!!</w:t>
-      </w:r>
-      <w:proofErr w:type="gramEnd"/>
+        <w:t>- Wat is een kali-machine? Nog uittypen!!!</w:t>
+      </w:r>
+    </w:p>
+    <w:p>
+      <w:r>
+        <w:rPr>
+          <w:highlight w:val="green"/>
+        </w:rPr>
+        <w:t>- risico analyse!!!!!</w:t>
+      </w:r>
       <w:r>
         <w:rPr>
           <w:highlight w:val="green"/>
@@ -174,237 +128,159 @@
         <w:rPr>
           <w:highlight w:val="green"/>
         </w:rPr>
-        <w:t xml:space="preserve">- </w:t>
-      </w:r>
-      <w:proofErr w:type="spellStart"/>
-      <w:r>
-        <w:rPr>
-          <w:highlight w:val="green"/>
-        </w:rPr>
-        <w:t>Nmap</w:t>
-      </w:r>
-      <w:proofErr w:type="spellEnd"/>
-      <w:r>
-        <w:rPr>
-          <w:highlight w:val="green"/>
-        </w:rPr>
-        <w:t xml:space="preserve"> (netwerk scannen)</w:t>
-      </w:r>
-      <w:r>
-        <w:br/>
-      </w:r>
-      <w:r>
-        <w:tab/>
-      </w:r>
-      <w:r>
-        <w:rPr>
-          <w:highlight w:val="green"/>
-        </w:rPr>
-        <w:t xml:space="preserve">- </w:t>
-      </w:r>
-      <w:r>
-        <w:rPr>
-          <w:highlight w:val="green"/>
-        </w:rPr>
-        <w:t>Nessus</w:t>
-      </w:r>
-      <w:r>
-        <w:rPr>
-          <w:highlight w:val="green"/>
-        </w:rPr>
-        <w:t xml:space="preserve"> (</w:t>
-      </w:r>
-      <w:proofErr w:type="spellStart"/>
-      <w:r>
-        <w:rPr>
-          <w:highlight w:val="green"/>
-        </w:rPr>
-        <w:t>vulnerability</w:t>
-      </w:r>
-      <w:proofErr w:type="spellEnd"/>
-      <w:r>
-        <w:rPr>
-          <w:highlight w:val="green"/>
-        </w:rPr>
-        <w:t xml:space="preserve"> scanner)</w:t>
-      </w:r>
-      <w:r>
-        <w:br/>
-      </w:r>
-      <w:r>
-        <w:tab/>
-        <w:t xml:space="preserve">- </w:t>
-      </w:r>
-      <w:proofErr w:type="spellStart"/>
-      <w:r>
-        <w:t>Wireshark</w:t>
-      </w:r>
-      <w:proofErr w:type="spellEnd"/>
-      <w:r>
-        <w:t xml:space="preserve"> (</w:t>
-      </w:r>
-      <w:proofErr w:type="spellStart"/>
-      <w:r>
-        <w:t>packet</w:t>
-      </w:r>
-      <w:proofErr w:type="spellEnd"/>
-      <w:r>
-        <w:t xml:space="preserve"> </w:t>
-      </w:r>
-      <w:proofErr w:type="spellStart"/>
-      <w:r>
-        <w:t>capture</w:t>
-      </w:r>
-      <w:proofErr w:type="spellEnd"/>
-      <w:r>
-        <w:t xml:space="preserve"> tools)</w:t>
-      </w:r>
-    </w:p>
-    <w:p>
-      <w:r>
-        <w:rPr>
-          <w:highlight w:val="green"/>
-        </w:rPr>
-        <w:t>-</w:t>
-      </w:r>
-      <w:r>
-        <w:rPr>
-          <w:highlight w:val="green"/>
-        </w:rPr>
-        <w:t xml:space="preserve"> </w:t>
-      </w:r>
-      <w:r>
-        <w:rPr>
-          <w:highlight w:val="green"/>
-        </w:rPr>
-        <w:t>Bedreigingen vo</w:t>
-      </w:r>
-      <w:r>
-        <w:rPr>
-          <w:highlight w:val="green"/>
-        </w:rPr>
-        <w:t>l</w:t>
-      </w:r>
-      <w:r>
-        <w:rPr>
-          <w:highlight w:val="green"/>
-        </w:rPr>
-        <w:t>gens OSI-model</w:t>
-      </w:r>
-      <w:r>
-        <w:t xml:space="preserve"> </w:t>
-      </w:r>
-    </w:p>
-    <w:p>
-      <w:r>
-        <w:rPr>
-          <w:highlight w:val="green"/>
-        </w:rPr>
-        <w:t xml:space="preserve">-In </w:t>
-      </w:r>
-      <w:proofErr w:type="spellStart"/>
-      <w:r>
-        <w:rPr>
-          <w:highlight w:val="green"/>
-        </w:rPr>
-        <w:t>jabref</w:t>
-      </w:r>
-      <w:proofErr w:type="spellEnd"/>
-      <w:r>
-        <w:rPr>
-          <w:highlight w:val="green"/>
-        </w:rPr>
-        <w:t xml:space="preserve"> overal </w:t>
-      </w:r>
-      <w:proofErr w:type="spellStart"/>
-      <w:r>
-        <w:rPr>
-          <w:highlight w:val="green"/>
-        </w:rPr>
-        <w:t>bibtexkey</w:t>
-      </w:r>
-      <w:proofErr w:type="spellEnd"/>
-      <w:r>
-        <w:rPr>
-          <w:highlight w:val="green"/>
-        </w:rPr>
-        <w:t xml:space="preserve"> aanmaken</w:t>
-      </w:r>
-      <w:r>
-        <w:t xml:space="preserve"> </w:t>
-      </w:r>
-    </w:p>
-    <w:p>
-      <w:r>
-        <w:t xml:space="preserve">- </w:t>
-      </w:r>
-      <w:r>
-        <w:t>via /</w:t>
-      </w:r>
-      <w:proofErr w:type="spellStart"/>
-      <w:r>
-        <w:t>cite</w:t>
-      </w:r>
-      <w:proofErr w:type="spellEnd"/>
-      <w:r>
-        <w:t xml:space="preserve"> /</w:t>
-      </w:r>
-      <w:proofErr w:type="spellStart"/>
-      <w:r>
-        <w:t>citep</w:t>
-      </w:r>
-      <w:proofErr w:type="spellEnd"/>
-      <w:r>
-        <w:t xml:space="preserve"> toevoegen aan document</w:t>
-      </w:r>
-    </w:p>
-    <w:p>
-      <w:r>
-        <w:rPr>
-          <w:highlight w:val="green"/>
-        </w:rPr>
-        <w:t>- probleemstelling aanpassen</w:t>
-      </w:r>
-    </w:p>
-    <w:p>
-      <w:r>
-        <w:t xml:space="preserve">- </w:t>
-      </w:r>
-      <w:proofErr w:type="spellStart"/>
-      <w:r>
-        <w:t>sql</w:t>
-      </w:r>
-      <w:proofErr w:type="spellEnd"/>
-      <w:r>
-        <w:t xml:space="preserve"> </w:t>
-      </w:r>
-      <w:proofErr w:type="spellStart"/>
-      <w:r>
-        <w:t>injection</w:t>
-      </w:r>
-      <w:proofErr w:type="spellEnd"/>
-      <w:r>
-        <w:t xml:space="preserve"> toevoegen</w:t>
-      </w:r>
-      <w:r>
-        <w:t xml:space="preserve"> aanvallen</w:t>
-      </w:r>
-    </w:p>
-    <w:p>
-      <w:r>
-        <w:t>- logs automatisch</w:t>
-      </w:r>
-    </w:p>
-    <w:p>
-      <w:r>
-        <w:t>- logs handmatig</w:t>
+        <w:t>- Nmap (netwerk scannen)</w:t>
       </w:r>
       <w:bookmarkStart w:id="0" w:name="_GoBack"/>
       <w:bookmarkEnd w:id="0"/>
-    </w:p>
-    <w:p>
-      <w:r>
-        <w:t>- DOS-aanval</w:t>
+      <w:r>
+        <w:br/>
+      </w:r>
+      <w:r>
+        <w:tab/>
+      </w:r>
+      <w:r>
+        <w:rPr>
+          <w:highlight w:val="green"/>
+        </w:rPr>
+        <w:t xml:space="preserve">- </w:t>
+      </w:r>
+      <w:r>
+        <w:rPr>
+          <w:highlight w:val="green"/>
+        </w:rPr>
+        <w:t>Nessus</w:t>
+      </w:r>
+      <w:r>
+        <w:rPr>
+          <w:highlight w:val="green"/>
+        </w:rPr>
+        <w:t xml:space="preserve"> (vulnerability scanner)</w:t>
+      </w:r>
+      <w:r>
+        <w:br/>
+      </w:r>
+      <w:r>
+        <w:tab/>
+        <w:t>- Wireshark (packet capture tools)</w:t>
+      </w:r>
+    </w:p>
+    <w:p>
+      <w:r>
+        <w:rPr>
+          <w:highlight w:val="green"/>
+        </w:rPr>
+        <w:t>-</w:t>
+      </w:r>
+      <w:r>
+        <w:rPr>
+          <w:highlight w:val="green"/>
+        </w:rPr>
+        <w:t xml:space="preserve"> </w:t>
+      </w:r>
+      <w:r>
+        <w:rPr>
+          <w:highlight w:val="green"/>
+        </w:rPr>
+        <w:t>Bedreigingen vo</w:t>
+      </w:r>
+      <w:r>
+        <w:rPr>
+          <w:highlight w:val="green"/>
+        </w:rPr>
+        <w:t>l</w:t>
+      </w:r>
+      <w:r>
+        <w:rPr>
+          <w:highlight w:val="green"/>
+        </w:rPr>
+        <w:t>gens OSI-model</w:t>
+      </w:r>
+      <w:r>
+        <w:t xml:space="preserve"> </w:t>
+      </w:r>
+    </w:p>
+    <w:p>
+      <w:r>
+        <w:rPr>
+          <w:highlight w:val="green"/>
+        </w:rPr>
+        <w:t>-In jabref overal bibtexkey aanmaken</w:t>
+      </w:r>
+      <w:r>
+        <w:t xml:space="preserve"> </w:t>
+      </w:r>
+    </w:p>
+    <w:p>
+      <w:r>
+        <w:t xml:space="preserve">- </w:t>
+      </w:r>
+      <w:r>
+        <w:t>via /cite /citep</w:t>
+      </w:r>
+      <w:r>
+        <w:t xml:space="preserve"> toevoegen aan document</w:t>
+      </w:r>
+    </w:p>
+    <w:p>
+      <w:r>
+        <w:rPr>
+          <w:highlight w:val="green"/>
+        </w:rPr>
+        <w:t>- probleemstelling aanpassen</w:t>
+      </w:r>
+    </w:p>
+    <w:p>
+      <w:r>
+        <w:t>- sql injection toevoegen</w:t>
+      </w:r>
+      <w:r>
+        <w:t xml:space="preserve"> aanvallen</w:t>
+      </w:r>
+      <w:r>
+        <w:t xml:space="preserve"> (application)</w:t>
+      </w:r>
+    </w:p>
+    <w:p>
+      <w:r>
+        <w:t>- logs automatisch</w:t>
+      </w:r>
+    </w:p>
+    <w:p>
+      <w:r>
+        <w:t>- logs handmatig</w:t>
+      </w:r>
+    </w:p>
+    <w:p>
+      <w:r>
+        <w:rPr>
+          <w:highlight w:val="yellow"/>
+        </w:rPr>
+        <w:t xml:space="preserve">- </w:t>
+      </w:r>
+      <w:r>
+        <w:rPr>
+          <w:highlight w:val="yellow"/>
+        </w:rPr>
+        <w:t>Malware</w:t>
+      </w:r>
+      <w:r>
+        <w:br/>
+      </w:r>
+      <w:r>
+        <w:tab/>
+      </w:r>
+      <w:r>
+        <w:rPr>
+          <w:highlight w:val="yellow"/>
+        </w:rPr>
+        <w:t>- Virus</w:t>
+      </w:r>
+      <w:r>
+        <w:br/>
+      </w:r>
+      <w:r>
+        <w:tab/>
+        <w:t>- Keylogger</w:t>
       </w:r>
     </w:p>
     <w:p>
@@ -436,21 +312,7 @@
         <w:rPr>
           <w:highlight w:val="green"/>
         </w:rPr>
-        <w:t xml:space="preserve">Hydra </w:t>
-      </w:r>
-      <w:proofErr w:type="spellStart"/>
-      <w:r>
-        <w:rPr>
-          <w:highlight w:val="green"/>
-        </w:rPr>
-        <w:t>cite</w:t>
-      </w:r>
-      <w:proofErr w:type="spellEnd"/>
-      <w:r>
-        <w:rPr>
-          <w:highlight w:val="green"/>
-        </w:rPr>
-        <w:t xml:space="preserve"> werkt niet (Wilde2013) en geeft vraagteken.</w:t>
+        <w:t>Hydra cite werkt niet (Wilde2013) en geeft vraagteken.</w:t>
       </w:r>
     </w:p>
     <w:sectPr>

</xml_diff>

<commit_message>
Updaten van hele BP
</commit_message>
<xml_diff>
--- a/TO DO.docx
+++ b/TO DO.docx
@@ -56,35 +56,69 @@
     </w:p>
     <w:p>
       <w:r>
+        <w:rPr>
+          <w:highlight w:val="green"/>
+        </w:rPr>
         <w:t xml:space="preserve">- </w:t>
       </w:r>
       <w:r>
-        <w:t>Default is de firewall al vrij goed beveiligd tegen de meeste zaken.</w:t>
-      </w:r>
-      <w:r>
+        <w:rPr>
+          <w:highlight w:val="green"/>
+        </w:rPr>
+        <w:t xml:space="preserve">Best </w:t>
+      </w:r>
+      <w:proofErr w:type="spellStart"/>
+      <w:r>
+        <w:rPr>
+          <w:highlight w:val="green"/>
+        </w:rPr>
+        <w:t>practice</w:t>
+      </w:r>
+      <w:proofErr w:type="spellEnd"/>
+      <w:r>
+        <w:rPr>
+          <w:highlight w:val="green"/>
+        </w:rPr>
+        <w:t xml:space="preserve"> firewall uitbreiden</w:t>
+      </w:r>
+      <w:proofErr w:type="gramStart"/>
+      <w:r>
+        <w:rPr>
+          <w:highlight w:val="green"/>
+        </w:rPr>
+        <w:t>!!!!</w:t>
+      </w:r>
+      <w:proofErr w:type="gramEnd"/>
+      <w:r>
+        <w:rPr>
+          <w:highlight w:val="green"/>
+        </w:rPr>
         <w:t xml:space="preserve"> </w:t>
       </w:r>
-      <w:r>
+      <w:hyperlink r:id="rId5" w:history="1">
+        <w:r>
+          <w:rPr>
+            <w:rStyle w:val="Hyperlink"/>
+            <w:highlight w:val="green"/>
+          </w:rPr>
+          <w:t>http://www.rackspace.com/knowledge_center/article/managing-the-windows-server-2012-firewall</w:t>
+        </w:r>
+      </w:hyperlink>
+    </w:p>
+    <w:p>
+      <w:r>
+        <w:rPr>
+          <w:highlight w:val="green"/>
+        </w:rPr>
+        <w:t xml:space="preserve">- Hydra is een zeer gekende tool die wordt gebruikt op een Kali-machine. </w:t>
+      </w:r>
+      <w:r>
+        <w:rPr>
+          <w:highlight w:val="green"/>
+        </w:rPr>
         <w:sym w:font="Wingdings" w:char="F0E0"/>
       </w:r>
       <w:r>
-        <w:t xml:space="preserve"> concreter zijn en onderbouwen met feiten uit literaturstudie of door zelf te testen</w:t>
-      </w:r>
-    </w:p>
-    <w:p>
-      <w:r>
-        <w:rPr>
-          <w:highlight w:val="green"/>
-        </w:rPr>
-        <w:t xml:space="preserve">- Hydra is een zeer gekende tool die wordt gebruikt op een Kali-machine. </w:t>
-      </w:r>
-      <w:r>
-        <w:rPr>
-          <w:highlight w:val="green"/>
-        </w:rPr>
-        <w:sym w:font="Wingdings" w:char="F0E0"/>
-      </w:r>
-      <w:r>
         <w:rPr>
           <w:highlight w:val="green"/>
         </w:rPr>
@@ -130,148 +164,221 @@
         </w:rPr>
         <w:t>- Nmap (netwerk scannen)</w:t>
       </w:r>
+      <w:r>
+        <w:br/>
+      </w:r>
+      <w:r>
+        <w:tab/>
+      </w:r>
+      <w:r>
+        <w:rPr>
+          <w:highlight w:val="green"/>
+        </w:rPr>
+        <w:t xml:space="preserve">- </w:t>
+      </w:r>
+      <w:r>
+        <w:rPr>
+          <w:highlight w:val="green"/>
+        </w:rPr>
+        <w:t>Nessus</w:t>
+      </w:r>
+      <w:r>
+        <w:rPr>
+          <w:highlight w:val="green"/>
+        </w:rPr>
+        <w:t xml:space="preserve"> (vulnerability scanner)</w:t>
+      </w:r>
+      <w:r>
+        <w:br/>
+      </w:r>
+      <w:r>
+        <w:tab/>
+        <w:t>- Wireshark (</w:t>
+      </w:r>
+      <w:proofErr w:type="spellStart"/>
+      <w:r>
+        <w:t>packet</w:t>
+      </w:r>
+      <w:proofErr w:type="spellEnd"/>
+      <w:r>
+        <w:t xml:space="preserve"> </w:t>
+      </w:r>
+      <w:proofErr w:type="spellStart"/>
+      <w:r>
+        <w:t>capture</w:t>
+      </w:r>
+      <w:proofErr w:type="spellEnd"/>
+      <w:r>
+        <w:t xml:space="preserve"> tools)</w:t>
+      </w:r>
+      <w:r>
+        <w:t xml:space="preserve"> (</w:t>
+      </w:r>
+      <w:proofErr w:type="spellStart"/>
+      <w:r>
+        <w:t>blz</w:t>
+      </w:r>
+      <w:proofErr w:type="spellEnd"/>
+      <w:r>
+        <w:t xml:space="preserve"> 114-1116)</w:t>
+      </w:r>
+    </w:p>
+    <w:p>
+      <w:r>
+        <w:rPr>
+          <w:highlight w:val="green"/>
+        </w:rPr>
+        <w:t>-</w:t>
+      </w:r>
+      <w:r>
+        <w:rPr>
+          <w:highlight w:val="green"/>
+        </w:rPr>
+        <w:t xml:space="preserve"> </w:t>
+      </w:r>
+      <w:r>
+        <w:rPr>
+          <w:highlight w:val="green"/>
+        </w:rPr>
+        <w:t>Bedreigingen vo</w:t>
+      </w:r>
+      <w:r>
+        <w:rPr>
+          <w:highlight w:val="green"/>
+        </w:rPr>
+        <w:t>l</w:t>
+      </w:r>
+      <w:r>
+        <w:rPr>
+          <w:highlight w:val="green"/>
+        </w:rPr>
+        <w:t>gens OSI-model</w:t>
+      </w:r>
+      <w:r>
+        <w:t xml:space="preserve"> </w:t>
+      </w:r>
       <w:bookmarkStart w:id="0" w:name="_GoBack"/>
-      <w:bookmarkEnd w:id="0"/>
+    </w:p>
+    <w:bookmarkEnd w:id="0"/>
+    <w:p>
+      <w:r>
+        <w:rPr>
+          <w:highlight w:val="green"/>
+        </w:rPr>
+        <w:t>-In jabref overal bibtexkey aanmaken</w:t>
+      </w:r>
+      <w:r>
+        <w:t xml:space="preserve"> </w:t>
+      </w:r>
+    </w:p>
+    <w:p>
+      <w:r>
+        <w:t xml:space="preserve">- </w:t>
+      </w:r>
+      <w:r>
+        <w:t>via /cite /citep</w:t>
+      </w:r>
+      <w:r>
+        <w:t xml:space="preserve"> toevoegen aan document</w:t>
+      </w:r>
+    </w:p>
+    <w:p>
+      <w:r>
+        <w:rPr>
+          <w:highlight w:val="green"/>
+        </w:rPr>
+        <w:t>- probleemstelling aanpassen</w:t>
+      </w:r>
+    </w:p>
+    <w:p>
+      <w:r>
+        <w:t>- sql injection toevoegen</w:t>
+      </w:r>
+      <w:r>
+        <w:t xml:space="preserve"> aanvallen</w:t>
+      </w:r>
+      <w:r>
+        <w:t xml:space="preserve"> (application)</w:t>
+      </w:r>
+    </w:p>
+    <w:p>
+      <w:r>
+        <w:t>- logs automatisch</w:t>
+      </w:r>
       <w:r>
         <w:br/>
       </w:r>
       <w:r>
         <w:tab/>
-      </w:r>
-      <w:r>
-        <w:rPr>
-          <w:highlight w:val="green"/>
+        <w:t>-Foutieve inlogpogingen</w:t>
+      </w:r>
+      <w:r>
+        <w:br/>
+      </w:r>
+      <w:r>
+        <w:tab/>
+        <w:t>-</w:t>
+      </w:r>
+      <w:proofErr w:type="spellStart"/>
+      <w:r>
+        <w:t>Polymon</w:t>
+      </w:r>
+      <w:proofErr w:type="spellEnd"/>
+    </w:p>
+    <w:p>
+      <w:r>
+        <w:t>- logs handmatig</w:t>
+      </w:r>
+      <w:r>
+        <w:br/>
+      </w:r>
+      <w:r>
+        <w:tab/>
+        <w:t>-</w:t>
+      </w:r>
+      <w:proofErr w:type="spellStart"/>
+      <w:r>
+        <w:t>Geblokeerde</w:t>
+      </w:r>
+      <w:proofErr w:type="spellEnd"/>
+      <w:r>
+        <w:t xml:space="preserve"> accounts</w:t>
+      </w:r>
+      <w:r>
+        <w:br/>
+      </w:r>
+      <w:r>
+        <w:tab/>
+        <w:t>-</w:t>
+      </w:r>
+      <w:proofErr w:type="spellStart"/>
+      <w:r>
+        <w:t>Malware</w:t>
+      </w:r>
+      <w:proofErr w:type="spellEnd"/>
+    </w:p>
+    <w:p>
+      <w:r>
+        <w:rPr>
+          <w:highlight w:val="yellow"/>
         </w:rPr>
         <w:t xml:space="preserve">- </w:t>
       </w:r>
       <w:r>
         <w:rPr>
-          <w:highlight w:val="green"/>
-        </w:rPr>
-        <w:t>Nessus</w:t>
-      </w:r>
-      <w:r>
-        <w:rPr>
-          <w:highlight w:val="green"/>
-        </w:rPr>
-        <w:t xml:space="preserve"> (vulnerability scanner)</w:t>
+          <w:highlight w:val="yellow"/>
+        </w:rPr>
+        <w:t>Malware</w:t>
       </w:r>
       <w:r>
         <w:br/>
       </w:r>
       <w:r>
         <w:tab/>
-        <w:t>- Wireshark (packet capture tools)</w:t>
-      </w:r>
-    </w:p>
-    <w:p>
-      <w:r>
-        <w:rPr>
-          <w:highlight w:val="green"/>
-        </w:rPr>
-        <w:t>-</w:t>
-      </w:r>
-      <w:r>
-        <w:rPr>
-          <w:highlight w:val="green"/>
-        </w:rPr>
-        <w:t xml:space="preserve"> </w:t>
-      </w:r>
-      <w:r>
-        <w:rPr>
-          <w:highlight w:val="green"/>
-        </w:rPr>
-        <w:t>Bedreigingen vo</w:t>
-      </w:r>
-      <w:r>
-        <w:rPr>
-          <w:highlight w:val="green"/>
-        </w:rPr>
-        <w:t>l</w:t>
-      </w:r>
-      <w:r>
-        <w:rPr>
-          <w:highlight w:val="green"/>
-        </w:rPr>
-        <w:t>gens OSI-model</w:t>
-      </w:r>
-      <w:r>
-        <w:t xml:space="preserve"> </w:t>
-      </w:r>
-    </w:p>
-    <w:p>
-      <w:r>
-        <w:rPr>
-          <w:highlight w:val="green"/>
-        </w:rPr>
-        <w:t>-In jabref overal bibtexkey aanmaken</w:t>
-      </w:r>
-      <w:r>
-        <w:t xml:space="preserve"> </w:t>
-      </w:r>
-    </w:p>
-    <w:p>
-      <w:r>
-        <w:t xml:space="preserve">- </w:t>
-      </w:r>
-      <w:r>
-        <w:t>via /cite /citep</w:t>
-      </w:r>
-      <w:r>
-        <w:t xml:space="preserve"> toevoegen aan document</w:t>
-      </w:r>
-    </w:p>
-    <w:p>
-      <w:r>
-        <w:rPr>
-          <w:highlight w:val="green"/>
-        </w:rPr>
-        <w:t>- probleemstelling aanpassen</w:t>
-      </w:r>
-    </w:p>
-    <w:p>
-      <w:r>
-        <w:t>- sql injection toevoegen</w:t>
-      </w:r>
-      <w:r>
-        <w:t xml:space="preserve"> aanvallen</w:t>
-      </w:r>
-      <w:r>
-        <w:t xml:space="preserve"> (application)</w:t>
-      </w:r>
-    </w:p>
-    <w:p>
-      <w:r>
-        <w:t>- logs automatisch</w:t>
-      </w:r>
-    </w:p>
-    <w:p>
-      <w:r>
-        <w:t>- logs handmatig</w:t>
-      </w:r>
-    </w:p>
-    <w:p>
-      <w:r>
-        <w:rPr>
-          <w:highlight w:val="yellow"/>
-        </w:rPr>
-        <w:t xml:space="preserve">- </w:t>
-      </w:r>
-      <w:r>
-        <w:rPr>
-          <w:highlight w:val="yellow"/>
-        </w:rPr>
-        <w:t>Malware</w:t>
-      </w:r>
-      <w:r>
-        <w:br/>
-      </w:r>
-      <w:r>
-        <w:tab/>
-      </w:r>
-      <w:r>
-        <w:rPr>
-          <w:highlight w:val="yellow"/>
+      </w:r>
+      <w:r>
+        <w:rPr>
+          <w:highlight w:val="green"/>
         </w:rPr>
         <w:t>- Virus</w:t>
       </w:r>
@@ -285,9 +392,43 @@
     </w:p>
     <w:p>
       <w:r>
+        <w:rPr>
+          <w:highlight w:val="green"/>
+        </w:rPr>
         <w:t>- Afbeelding voorzien van bijschrift en nummering</w:t>
       </w:r>
     </w:p>
+    <w:p>
+      <w:r>
+        <w:t>-Tekst nalezen en formeel maken</w:t>
+      </w:r>
+      <w:proofErr w:type="gramStart"/>
+      <w:r>
+        <w:t>!!!</w:t>
+      </w:r>
+      <w:proofErr w:type="gramEnd"/>
+      <w:r>
+        <w:t xml:space="preserve"> (je, ik, we eruit halen)</w:t>
+      </w:r>
+    </w:p>
+    <w:p>
+      <w:r>
+        <w:t>-Opzetten webserver kan uitgebreider</w:t>
+      </w:r>
+    </w:p>
+    <w:p>
+      <w:r>
+        <w:t>-inleiding</w:t>
+      </w:r>
+    </w:p>
+    <w:p>
+      <w:r>
+        <w:t>-conclusie</w:t>
+      </w:r>
+    </w:p>
+    <w:p/>
+    <w:p/>
+    <w:p/>
     <w:p/>
     <w:p>
       <w:pPr>
@@ -911,6 +1052,17 @@
       <w:contextualSpacing/>
     </w:pPr>
   </w:style>
+  <w:style w:type="character" w:styleId="Hyperlink">
+    <w:name w:val="Hyperlink"/>
+    <w:basedOn w:val="DefaultParagraphFont"/>
+    <w:uiPriority w:val="99"/>
+    <w:unhideWhenUsed/>
+    <w:rsid w:val="00606B98"/>
+    <w:rPr>
+      <w:color w:val="0563C1" w:themeColor="hyperlink"/>
+      <w:u w:val="single"/>
+    </w:rPr>
+  </w:style>
 </w:styles>
 </file>
 

</xml_diff>

<commit_message>
kleine foutjes eruithalen en wat tekst toevoegen
</commit_message>
<xml_diff>
--- a/TO DO.docx
+++ b/TO DO.docx
@@ -2,20 +2,6 @@
 <file path=word/document.xml><?xml version="1.0" encoding="utf-8"?>
 <w:document xmlns:wpc="http://schemas.microsoft.com/office/word/2010/wordprocessingCanvas" xmlns:mc="http://schemas.openxmlformats.org/markup-compatibility/2006" xmlns:o="urn:schemas-microsoft-com:office:office" xmlns:r="http://schemas.openxmlformats.org/officeDocument/2006/relationships" xmlns:m="http://schemas.openxmlformats.org/officeDocument/2006/math" xmlns:v="urn:schemas-microsoft-com:vml" xmlns:wp14="http://schemas.microsoft.com/office/word/2010/wordprocessingDrawing" xmlns:wp="http://schemas.openxmlformats.org/drawingml/2006/wordprocessingDrawing" xmlns:w10="urn:schemas-microsoft-com:office:word" xmlns:w="http://schemas.openxmlformats.org/wordprocessingml/2006/main" xmlns:w14="http://schemas.microsoft.com/office/word/2010/wordml" xmlns:w15="http://schemas.microsoft.com/office/word/2012/wordml" xmlns:wpg="http://schemas.microsoft.com/office/word/2010/wordprocessingGroup" xmlns:wpi="http://schemas.microsoft.com/office/word/2010/wordprocessingInk" xmlns:wne="http://schemas.microsoft.com/office/word/2006/wordml" xmlns:wps="http://schemas.microsoft.com/office/word/2010/wordprocessingShape" mc:Ignorable="w14 w15 wp14">
   <w:body>
-    <w:p>
-      <w:r>
-        <w:rPr>
-          <w:highlight w:val="green"/>
-        </w:rPr>
-        <w:t>-</w:t>
-      </w:r>
-      <w:r>
-        <w:rPr>
-          <w:highlight w:val="green"/>
-        </w:rPr>
-        <w:t>Domeincontroller en webserver apart doen!</w:t>
-      </w:r>
-    </w:p>
     <w:p>
       <w:r>
         <w:rPr>
@@ -96,6 +82,8 @@
         </w:rPr>
         <w:t xml:space="preserve"> bewijs?</w:t>
       </w:r>
+      <w:bookmarkStart w:id="0" w:name="_GoBack"/>
+      <w:bookmarkEnd w:id="0"/>
     </w:p>
     <w:p>
       <w:r>
@@ -172,6 +160,10 @@
       </w:r>
       <w:r>
         <w:t>16)</w:t>
+      </w:r>
+      <w:r>
+        <w:br/>
+        <w:t xml:space="preserve">             - definitie van een risicoanalyse en het nut ervan</w:t>
       </w:r>
     </w:p>
     <w:p>
@@ -320,8 +312,6 @@
       <w:r>
         <w:t xml:space="preserve"> (powershell scriptje)</w:t>
       </w:r>
-      <w:bookmarkStart w:id="0" w:name="_GoBack"/>
-      <w:bookmarkEnd w:id="0"/>
       <w:r>
         <w:br/>
       </w:r>
@@ -432,29 +422,10 @@
     <w:p/>
     <w:p>
       <w:pPr>
-        <w:pStyle w:val="Title"/>
+        <w:rPr>
+          <w:highlight w:val="green"/>
+        </w:rPr>
       </w:pPr>
-      <w:r>
-        <w:t>VRAGEN BERT</w:t>
-      </w:r>
-    </w:p>
-    <w:p>
-      <w:pPr>
-        <w:pStyle w:val="ListParagraph"/>
-        <w:numPr>
-          <w:ilvl w:val="0"/>
-          <w:numId w:val="1"/>
-        </w:numPr>
-        <w:rPr>
-          <w:highlight w:val="green"/>
-        </w:rPr>
-      </w:pPr>
-      <w:r>
-        <w:rPr>
-          <w:highlight w:val="green"/>
-        </w:rPr>
-        <w:t>Hydra cite werkt niet (Wilde2013) en geeft vraagteken.</w:t>
-      </w:r>
     </w:p>
     <w:sectPr>
       <w:pgSz w:w="11906" w:h="16838"/>

</xml_diff>

<commit_message>
Toevoegen van log zaken
</commit_message>
<xml_diff>
--- a/TO DO.docx
+++ b/TO DO.docx
@@ -7,256 +7,111 @@
         <w:rPr>
           <w:highlight w:val="green"/>
         </w:rPr>
-        <w:t>-</w:t>
+        <w:t>- risico analyse!!!!!</w:t>
       </w:r>
       <w:r>
         <w:rPr>
           <w:highlight w:val="green"/>
         </w:rPr>
-        <w:t>Newpage overal wegdoen</w:t>
+        <w:t xml:space="preserve"> Duidelijk </w:t>
+      </w:r>
+      <w:r>
+        <w:rPr>
+          <w:highlight w:val="green"/>
+        </w:rPr>
+        <w:t>verschil webserver en DC</w:t>
+      </w:r>
+      <w:r>
+        <w:br/>
+      </w:r>
+      <w:r>
+        <w:tab/>
+      </w:r>
+      <w:r>
+        <w:rPr>
+          <w:highlight w:val="green"/>
+        </w:rPr>
+        <w:t>- Nmap (netwerk scannen)</w:t>
+      </w:r>
+      <w:r>
+        <w:br/>
+      </w:r>
+      <w:r>
+        <w:tab/>
+      </w:r>
+      <w:r>
+        <w:rPr>
+          <w:highlight w:val="green"/>
+        </w:rPr>
+        <w:t xml:space="preserve">- </w:t>
+      </w:r>
+      <w:r>
+        <w:rPr>
+          <w:highlight w:val="green"/>
+        </w:rPr>
+        <w:t>Nessus</w:t>
+      </w:r>
+      <w:r>
+        <w:rPr>
+          <w:highlight w:val="green"/>
+        </w:rPr>
+        <w:t xml:space="preserve"> (vulnerability scanner)</w:t>
+      </w:r>
+      <w:r>
+        <w:br/>
+      </w:r>
+      <w:r>
+        <w:tab/>
+        <w:t>- Wireshark (packet capture tools)</w:t>
+      </w:r>
+      <w:r>
+        <w:t xml:space="preserve"> (blz 114-1</w:t>
+      </w:r>
+      <w:r>
+        <w:t>16)</w:t>
+      </w:r>
+      <w:r>
+        <w:br/>
+        <w:t xml:space="preserve">             - definitie van een risicoanalyse en het nut ervan</w:t>
       </w:r>
     </w:p>
     <w:p>
       <w:r>
-        <w:rPr>
-          <w:highlight w:val="green"/>
-        </w:rPr>
-        <w:t>-Voorkennis en onderzoek mag weg, is literatuurstudie</w:t>
+        <w:t xml:space="preserve">- </w:t>
+      </w:r>
+      <w:r>
+        <w:t>via /cite /citep</w:t>
+      </w:r>
+      <w:r>
+        <w:t xml:space="preserve"> toevoegen aan document</w:t>
       </w:r>
     </w:p>
     <w:p>
       <w:r>
         <w:rPr>
-          <w:highlight w:val="green"/>
-        </w:rPr>
-        <w:t>- Tekening van de situatie en testopstelling als beginpunt voor “opzetten testomgeving”</w:t>
-      </w:r>
-    </w:p>
-    <w:p>
-      <w:r>
-        <w:rPr>
-          <w:highlight w:val="green"/>
-        </w:rPr>
-        <w:t>- aanhalingstekens sluiten is een spatie tussen zetten, kijk pdf voor voorbeelden (3.1 inloggen o.a)</w:t>
-      </w:r>
-    </w:p>
-    <w:p>
-      <w:r>
-        <w:rPr>
-          <w:highlight w:val="green"/>
-        </w:rPr>
-        <w:t xml:space="preserve">- </w:t>
-      </w:r>
-      <w:r>
-        <w:rPr>
-          <w:highlight w:val="green"/>
-        </w:rPr>
-        <w:t xml:space="preserve">Best practice firewall uitbreiden!!!! </w:t>
+          <w:highlight w:val="yellow"/>
+        </w:rPr>
+        <w:t>- sql injection toevoegen</w:t>
+      </w:r>
+      <w:r>
+        <w:rPr>
+          <w:highlight w:val="yellow"/>
+        </w:rPr>
+        <w:t xml:space="preserve"> aanvallen</w:t>
+      </w:r>
+      <w:r>
+        <w:rPr>
+          <w:highlight w:val="yellow"/>
+        </w:rPr>
+        <w:t xml:space="preserve"> (application)</w:t>
+      </w:r>
+      <w:r>
+        <w:rPr>
+          <w:highlight w:val="yellow"/>
+        </w:rPr>
+        <w:t xml:space="preserve"> </w:t>
       </w:r>
       <w:hyperlink r:id="rId5" w:history="1">
-        <w:r>
-          <w:rPr>
-            <w:rStyle w:val="Hyperlink"/>
-            <w:highlight w:val="green"/>
-          </w:rPr>
-          <w:t>http://www.rackspace.com/knowledge_center/article/managing-the-windows-server-2012-firewall</w:t>
-        </w:r>
-      </w:hyperlink>
-    </w:p>
-    <w:p>
-      <w:r>
-        <w:rPr>
-          <w:highlight w:val="green"/>
-        </w:rPr>
-        <w:t xml:space="preserve">- Hydra is een zeer gekende tool die wordt gebruikt op een Kali-machine. </w:t>
-      </w:r>
-      <w:r>
-        <w:rPr>
-          <w:highlight w:val="green"/>
-        </w:rPr>
-        <w:sym w:font="Wingdings" w:char="F0E0"/>
-      </w:r>
-      <w:r>
-        <w:rPr>
-          <w:highlight w:val="green"/>
-        </w:rPr>
-        <w:t xml:space="preserve"> bewijs?</w:t>
-      </w:r>
-      <w:bookmarkStart w:id="0" w:name="_GoBack"/>
-      <w:bookmarkEnd w:id="0"/>
-    </w:p>
-    <w:p>
-      <w:r>
-        <w:rPr>
-          <w:highlight w:val="green"/>
-        </w:rPr>
-        <w:t>- Wat is een kali-machine? Nog uittypen!!!</w:t>
-      </w:r>
-    </w:p>
-    <w:p>
-      <w:r>
-        <w:rPr>
-          <w:highlight w:val="green"/>
-        </w:rPr>
-        <w:t>- risico analyse!!!!!</w:t>
-      </w:r>
-      <w:r>
-        <w:rPr>
-          <w:highlight w:val="green"/>
-        </w:rPr>
-        <w:t xml:space="preserve"> Duidelijk </w:t>
-      </w:r>
-      <w:r>
-        <w:rPr>
-          <w:highlight w:val="green"/>
-        </w:rPr>
-        <w:t>verschil webserver en DC</w:t>
-      </w:r>
-      <w:r>
-        <w:br/>
-      </w:r>
-      <w:r>
-        <w:tab/>
-      </w:r>
-      <w:r>
-        <w:rPr>
-          <w:highlight w:val="green"/>
-        </w:rPr>
-        <w:t>- Nmap (netwerk scannen)</w:t>
-      </w:r>
-      <w:r>
-        <w:br/>
-      </w:r>
-      <w:r>
-        <w:tab/>
-      </w:r>
-      <w:r>
-        <w:rPr>
-          <w:highlight w:val="green"/>
-        </w:rPr>
-        <w:t xml:space="preserve">- </w:t>
-      </w:r>
-      <w:r>
-        <w:rPr>
-          <w:highlight w:val="green"/>
-        </w:rPr>
-        <w:t>Nessus</w:t>
-      </w:r>
-      <w:r>
-        <w:rPr>
-          <w:highlight w:val="green"/>
-        </w:rPr>
-        <w:t xml:space="preserve"> (vulnerability scanner)</w:t>
-      </w:r>
-      <w:r>
-        <w:br/>
-      </w:r>
-      <w:r>
-        <w:tab/>
-        <w:t>- Wireshark (packet capture tools)</w:t>
-      </w:r>
-      <w:r>
-        <w:t xml:space="preserve"> (blz 114-1</w:t>
-      </w:r>
-      <w:r>
-        <w:t>16)</w:t>
-      </w:r>
-      <w:r>
-        <w:br/>
-        <w:t xml:space="preserve">             - definitie van een risicoanalyse en het nut ervan</w:t>
-      </w:r>
-    </w:p>
-    <w:p>
-      <w:r>
-        <w:rPr>
-          <w:highlight w:val="green"/>
-        </w:rPr>
-        <w:t>-</w:t>
-      </w:r>
-      <w:r>
-        <w:rPr>
-          <w:highlight w:val="green"/>
-        </w:rPr>
-        <w:t xml:space="preserve"> </w:t>
-      </w:r>
-      <w:r>
-        <w:rPr>
-          <w:highlight w:val="green"/>
-        </w:rPr>
-        <w:t>Bedreigingen vo</w:t>
-      </w:r>
-      <w:r>
-        <w:rPr>
-          <w:highlight w:val="green"/>
-        </w:rPr>
-        <w:t>l</w:t>
-      </w:r>
-      <w:r>
-        <w:rPr>
-          <w:highlight w:val="green"/>
-        </w:rPr>
-        <w:t>gens OSI-model</w:t>
-      </w:r>
-      <w:r>
-        <w:t xml:space="preserve"> </w:t>
-      </w:r>
-    </w:p>
-    <w:p>
-      <w:r>
-        <w:rPr>
-          <w:highlight w:val="green"/>
-        </w:rPr>
-        <w:t>-In jabref overal bibtexkey aanmaken</w:t>
-      </w:r>
-      <w:r>
-        <w:t xml:space="preserve"> </w:t>
-      </w:r>
-    </w:p>
-    <w:p>
-      <w:r>
-        <w:t xml:space="preserve">- </w:t>
-      </w:r>
-      <w:r>
-        <w:t>via /cite /citep</w:t>
-      </w:r>
-      <w:r>
-        <w:t xml:space="preserve"> toevoegen aan document</w:t>
-      </w:r>
-    </w:p>
-    <w:p>
-      <w:r>
-        <w:rPr>
-          <w:highlight w:val="green"/>
-        </w:rPr>
-        <w:t>- probleemstelling aanpassen</w:t>
-      </w:r>
-    </w:p>
-    <w:p>
-      <w:r>
-        <w:rPr>
-          <w:highlight w:val="yellow"/>
-        </w:rPr>
-        <w:t>- sql injection toevoegen</w:t>
-      </w:r>
-      <w:r>
-        <w:rPr>
-          <w:highlight w:val="yellow"/>
-        </w:rPr>
-        <w:t xml:space="preserve"> aanvallen</w:t>
-      </w:r>
-      <w:r>
-        <w:rPr>
-          <w:highlight w:val="yellow"/>
-        </w:rPr>
-        <w:t xml:space="preserve"> (application)</w:t>
-      </w:r>
-      <w:r>
-        <w:rPr>
-          <w:highlight w:val="yellow"/>
-        </w:rPr>
-        <w:t xml:space="preserve"> </w:t>
-      </w:r>
-      <w:hyperlink r:id="rId6" w:history="1">
         <w:r>
           <w:rPr>
             <w:rStyle w:val="Hyperlink"/>
@@ -274,7 +129,7 @@
       <w:r>
         <w:t xml:space="preserve"> </w:t>
       </w:r>
-      <w:hyperlink r:id="rId7" w:history="1">
+      <w:hyperlink r:id="rId6" w:history="1">
         <w:r>
           <w:rPr>
             <w:rStyle w:val="Hyperlink"/>
@@ -288,15 +143,33 @@
     </w:p>
     <w:p>
       <w:r>
+        <w:rPr>
+          <w:highlight w:val="yellow"/>
+        </w:rPr>
         <w:t>- logs automatisch</w:t>
       </w:r>
       <w:r>
+        <w:rPr>
+          <w:highlight w:val="green"/>
+        </w:rPr>
         <w:br/>
       </w:r>
       <w:r>
+        <w:rPr>
+          <w:highlight w:val="green"/>
+        </w:rPr>
         <w:tab/>
         <w:t>-Foutieve inlogpogingen</w:t>
       </w:r>
+      <w:r>
+        <w:br/>
+      </w:r>
+      <w:r>
+        <w:tab/>
+        <w:t>-Eventueel afbeeldingen</w:t>
+      </w:r>
+      <w:bookmarkStart w:id="0" w:name="_GoBack"/>
+      <w:bookmarkEnd w:id="0"/>
     </w:p>
     <w:p>
       <w:r>
@@ -307,22 +180,10 @@
       </w:r>
       <w:r>
         <w:tab/>
-        <w:t>-Geblokeerde accounts</w:t>
-      </w:r>
-      <w:r>
-        <w:t xml:space="preserve"> (powershell scriptje)</w:t>
-      </w:r>
-      <w:r>
-        <w:br/>
-      </w:r>
-      <w:r>
-        <w:tab/>
-      </w:r>
-      <w:r>
-        <w:rPr>
-          <w:highlight w:val="green"/>
-        </w:rPr>
-        <w:t>-Malware</w:t>
+        <w:t>-</w:t>
+      </w:r>
+      <w:r>
+        <w:t xml:space="preserve"> Eventueel foto’s toevoegen</w:t>
       </w:r>
     </w:p>
     <w:p>

</xml_diff>

<commit_message>
toevoeging van bronnen en tekst
</commit_message>
<xml_diff>
--- a/TO DO.docx
+++ b/TO DO.docx
@@ -7,8 +7,16 @@
         <w:rPr>
           <w:highlight w:val="green"/>
         </w:rPr>
-        <w:t>- risico analyse!!!!!</w:t>
-      </w:r>
+        <w:t>- risico analyse</w:t>
+      </w:r>
+      <w:proofErr w:type="gramStart"/>
+      <w:r>
+        <w:rPr>
+          <w:highlight w:val="green"/>
+        </w:rPr>
+        <w:t>!!!!!</w:t>
+      </w:r>
+      <w:proofErr w:type="gramEnd"/>
       <w:r>
         <w:rPr>
           <w:highlight w:val="green"/>
@@ -31,7 +39,21 @@
         <w:rPr>
           <w:highlight w:val="green"/>
         </w:rPr>
-        <w:t>- Nmap (netwerk scannen)</w:t>
+        <w:t xml:space="preserve">- </w:t>
+      </w:r>
+      <w:proofErr w:type="spellStart"/>
+      <w:r>
+        <w:rPr>
+          <w:highlight w:val="green"/>
+        </w:rPr>
+        <w:t>Nmap</w:t>
+      </w:r>
+      <w:proofErr w:type="spellEnd"/>
+      <w:r>
+        <w:rPr>
+          <w:highlight w:val="green"/>
+        </w:rPr>
+        <w:t xml:space="preserve"> (netwerk scannen)</w:t>
       </w:r>
       <w:r>
         <w:br/>
@@ -55,24 +77,98 @@
         <w:rPr>
           <w:highlight w:val="green"/>
         </w:rPr>
-        <w:t xml:space="preserve"> (vulnerability scanner)</w:t>
+        <w:t xml:space="preserve"> (</w:t>
+      </w:r>
+      <w:proofErr w:type="spellStart"/>
+      <w:r>
+        <w:rPr>
+          <w:highlight w:val="green"/>
+        </w:rPr>
+        <w:t>vulnerability</w:t>
+      </w:r>
+      <w:proofErr w:type="spellEnd"/>
+      <w:r>
+        <w:rPr>
+          <w:highlight w:val="green"/>
+        </w:rPr>
+        <w:t xml:space="preserve"> scanner)</w:t>
       </w:r>
       <w:r>
         <w:br/>
       </w:r>
       <w:r>
         <w:tab/>
-        <w:t>- Wireshark (packet capture tools)</w:t>
-      </w:r>
-      <w:r>
-        <w:t xml:space="preserve"> (blz 114-1</w:t>
+        <w:t xml:space="preserve">- </w:t>
+      </w:r>
+      <w:proofErr w:type="spellStart"/>
+      <w:r>
+        <w:t>Wireshark</w:t>
+      </w:r>
+      <w:proofErr w:type="spellEnd"/>
+      <w:r>
+        <w:t xml:space="preserve"> (</w:t>
+      </w:r>
+      <w:proofErr w:type="spellStart"/>
+      <w:r>
+        <w:t>packet</w:t>
+      </w:r>
+      <w:proofErr w:type="spellEnd"/>
+      <w:r>
+        <w:t xml:space="preserve"> </w:t>
+      </w:r>
+      <w:proofErr w:type="spellStart"/>
+      <w:r>
+        <w:t>capture</w:t>
+      </w:r>
+      <w:proofErr w:type="spellEnd"/>
+      <w:r>
+        <w:t xml:space="preserve"> tools)</w:t>
+      </w:r>
+      <w:r>
+        <w:t xml:space="preserve"> (</w:t>
+      </w:r>
+      <w:proofErr w:type="spellStart"/>
+      <w:r>
+        <w:t>blz</w:t>
+      </w:r>
+      <w:proofErr w:type="spellEnd"/>
+      <w:r>
+        <w:t xml:space="preserve"> 114-1</w:t>
       </w:r>
       <w:r>
         <w:t>16)</w:t>
       </w:r>
       <w:r>
         <w:br/>
-        <w:t xml:space="preserve">             - definitie van een risicoanalyse en het nut ervan</w:t>
+        <w:t xml:space="preserve">             </w:t>
+      </w:r>
+      <w:proofErr w:type="gramStart"/>
+      <w:r>
+        <w:rPr>
+          <w:highlight w:val="green"/>
+        </w:rPr>
+        <w:t xml:space="preserve">- </w:t>
+      </w:r>
+      <w:r>
+        <w:rPr>
+          <w:highlight w:val="green"/>
+        </w:rPr>
+        <w:t xml:space="preserve"> </w:t>
+      </w:r>
+      <w:proofErr w:type="gramEnd"/>
+      <w:r>
+        <w:rPr>
+          <w:highlight w:val="green"/>
+        </w:rPr>
+        <w:t>definitie van een risicoanalyse en het nut</w:t>
+      </w:r>
+      <w:bookmarkStart w:id="0" w:name="_GoBack"/>
+      <w:bookmarkEnd w:id="0"/>
+      <w:r>
+        <w:rPr>
+          <w:highlight w:val="green"/>
+        </w:rPr>
+        <w:t xml:space="preserve"> ervan</w:t>
       </w:r>
     </w:p>
     <w:p>
@@ -80,8 +176,21 @@
         <w:t xml:space="preserve">- </w:t>
       </w:r>
       <w:r>
-        <w:t>via /cite /citep</w:t>
-      </w:r>
+        <w:t>via /</w:t>
+      </w:r>
+      <w:proofErr w:type="spellStart"/>
+      <w:r>
+        <w:t>cite</w:t>
+      </w:r>
+      <w:proofErr w:type="spellEnd"/>
+      <w:r>
+        <w:t xml:space="preserve"> /</w:t>
+      </w:r>
+      <w:proofErr w:type="spellStart"/>
+      <w:r>
+        <w:t>citep</w:t>
+      </w:r>
+      <w:proofErr w:type="spellEnd"/>
       <w:r>
         <w:t xml:space="preserve"> toevoegen aan document</w:t>
       </w:r>
@@ -89,25 +198,67 @@
     <w:p>
       <w:r>
         <w:rPr>
-          <w:highlight w:val="yellow"/>
-        </w:rPr>
-        <w:t>- sql injection toevoegen</w:t>
-      </w:r>
-      <w:r>
-        <w:rPr>
-          <w:highlight w:val="yellow"/>
+          <w:highlight w:val="green"/>
+        </w:rPr>
+        <w:t xml:space="preserve">- </w:t>
+      </w:r>
+      <w:proofErr w:type="spellStart"/>
+      <w:r>
+        <w:rPr>
+          <w:highlight w:val="green"/>
+        </w:rPr>
+        <w:t>sql</w:t>
+      </w:r>
+      <w:proofErr w:type="spellEnd"/>
+      <w:r>
+        <w:rPr>
+          <w:highlight w:val="green"/>
+        </w:rPr>
+        <w:t xml:space="preserve"> </w:t>
+      </w:r>
+      <w:proofErr w:type="spellStart"/>
+      <w:r>
+        <w:rPr>
+          <w:highlight w:val="green"/>
+        </w:rPr>
+        <w:t>injection</w:t>
+      </w:r>
+      <w:proofErr w:type="spellEnd"/>
+      <w:r>
+        <w:rPr>
+          <w:highlight w:val="green"/>
+        </w:rPr>
+        <w:t xml:space="preserve"> toevoegen</w:t>
+      </w:r>
+      <w:r>
+        <w:rPr>
+          <w:highlight w:val="green"/>
         </w:rPr>
         <w:t xml:space="preserve"> aanvallen</w:t>
       </w:r>
       <w:r>
         <w:rPr>
-          <w:highlight w:val="yellow"/>
-        </w:rPr>
-        <w:t xml:space="preserve"> (application)</w:t>
-      </w:r>
-      <w:r>
-        <w:rPr>
-          <w:highlight w:val="yellow"/>
+          <w:highlight w:val="green"/>
+        </w:rPr>
+        <w:t xml:space="preserve"> (</w:t>
+      </w:r>
+      <w:proofErr w:type="spellStart"/>
+      <w:r>
+        <w:rPr>
+          <w:highlight w:val="green"/>
+        </w:rPr>
+        <w:t>application</w:t>
+      </w:r>
+      <w:proofErr w:type="spellEnd"/>
+      <w:r>
+        <w:rPr>
+          <w:highlight w:val="green"/>
+        </w:rPr>
+        <w:t>)</w:t>
+      </w:r>
+      <w:r>
+        <w:rPr>
+          <w:highlight w:val="green"/>
         </w:rPr>
         <w:t xml:space="preserve"> </w:t>
       </w:r>
@@ -115,24 +266,28 @@
         <w:r>
           <w:rPr>
             <w:rStyle w:val="Hyperlink"/>
-            <w:highlight w:val="yellow"/>
+            <w:highlight w:val="green"/>
           </w:rPr>
           <w:t>http://www.cisco.com/web/about/security/intelligence/sql_injection.html</w:t>
         </w:r>
       </w:hyperlink>
       <w:r>
         <w:rPr>
-          <w:highlight w:val="yellow"/>
+          <w:highlight w:val="green"/>
         </w:rPr>
         <w:t xml:space="preserve"> (bescherming en preventie)</w:t>
       </w:r>
       <w:r>
+        <w:rPr>
+          <w:highlight w:val="green"/>
+        </w:rPr>
         <w:t xml:space="preserve"> </w:t>
       </w:r>
       <w:hyperlink r:id="rId6" w:history="1">
         <w:r>
           <w:rPr>
             <w:rStyle w:val="Hyperlink"/>
+            <w:highlight w:val="green"/>
           </w:rPr>
           <w:t>https://msdn.microsoft.com/en-us/library/ms998271.aspx</w:t>
         </w:r>
@@ -168,8 +323,6 @@
         <w:tab/>
         <w:t>-Eventueel afbeeldingen</w:t>
       </w:r>
-      <w:bookmarkStart w:id="0" w:name="_GoBack"/>
-      <w:bookmarkEnd w:id="0"/>
     </w:p>
     <w:p>
       <w:r>
@@ -193,12 +346,14 @@
         </w:rPr>
         <w:t xml:space="preserve">- </w:t>
       </w:r>
+      <w:proofErr w:type="spellStart"/>
       <w:r>
         <w:rPr>
           <w:highlight w:val="yellow"/>
         </w:rPr>
         <w:t>Malware</w:t>
       </w:r>
+      <w:proofErr w:type="spellEnd"/>
       <w:r>
         <w:br/>
       </w:r>
@@ -216,14 +371,27 @@
       </w:r>
       <w:r>
         <w:tab/>
-        <w:t>- Keylogger</w:t>
-      </w:r>
+        <w:t xml:space="preserve">- </w:t>
+      </w:r>
+      <w:proofErr w:type="spellStart"/>
+      <w:r>
+        <w:t>Keylogger</w:t>
+      </w:r>
+      <w:proofErr w:type="spellEnd"/>
       <w:r>
         <w:br/>
       </w:r>
       <w:r>
         <w:tab/>
-        <w:t>- usb?</w:t>
+        <w:t xml:space="preserve">- </w:t>
+      </w:r>
+      <w:proofErr w:type="spellStart"/>
+      <w:r>
+        <w:t>usb</w:t>
+      </w:r>
+      <w:proofErr w:type="spellEnd"/>
+      <w:r>
+        <w:t>?</w:t>
       </w:r>
     </w:p>
     <w:p>
@@ -236,7 +404,15 @@
     </w:p>
     <w:p>
       <w:r>
-        <w:t>-Tekst nalezen en formeel maken!!! (je, ik, we eruit halen)</w:t>
+        <w:t>-Tekst nalezen en formeel maken</w:t>
+      </w:r>
+      <w:proofErr w:type="gramStart"/>
+      <w:r>
+        <w:t>!!!</w:t>
+      </w:r>
+      <w:proofErr w:type="gramEnd"/>
+      <w:r>
+        <w:t xml:space="preserve"> (je, ik, we eruit halen)</w:t>
       </w:r>
     </w:p>
     <w:p>
@@ -262,7 +438,35 @@
           <w:highlight w:val="yellow"/>
         </w:rPr>
         <w:tab/>
-        <w:t>- quotes toevoegen en tekst van quotes typen (over die aanvallen die ik ga bespreken)</w:t>
+        <w:t xml:space="preserve">- </w:t>
+      </w:r>
+      <w:proofErr w:type="spellStart"/>
+      <w:r>
+        <w:rPr>
+          <w:highlight w:val="yellow"/>
+        </w:rPr>
+        <w:t>quotes</w:t>
+      </w:r>
+      <w:proofErr w:type="spellEnd"/>
+      <w:r>
+        <w:rPr>
+          <w:highlight w:val="yellow"/>
+        </w:rPr>
+        <w:t xml:space="preserve"> toevoegen en tekst van </w:t>
+      </w:r>
+      <w:proofErr w:type="spellStart"/>
+      <w:r>
+        <w:rPr>
+          <w:highlight w:val="yellow"/>
+        </w:rPr>
+        <w:t>quotes</w:t>
+      </w:r>
+      <w:proofErr w:type="spellEnd"/>
+      <w:r>
+        <w:rPr>
+          <w:highlight w:val="yellow"/>
+        </w:rPr>
+        <w:t xml:space="preserve"> typen (over die aanvallen die ik ga bespreken)</w:t>
       </w:r>
       <w:r>
         <w:br/>

</xml_diff>

<commit_message>
Verder werken aan BP
</commit_message>
<xml_diff>
--- a/TO DO.docx
+++ b/TO DO.docx
@@ -98,44 +98,79 @@
       </w:r>
       <w:r>
         <w:tab/>
+      </w:r>
+      <w:r>
+        <w:rPr>
+          <w:highlight w:val="green"/>
+        </w:rPr>
         <w:t xml:space="preserve">- </w:t>
       </w:r>
       <w:proofErr w:type="spellStart"/>
       <w:r>
+        <w:rPr>
+          <w:highlight w:val="green"/>
+        </w:rPr>
         <w:t>Wireshark</w:t>
       </w:r>
       <w:proofErr w:type="spellEnd"/>
       <w:r>
+        <w:rPr>
+          <w:highlight w:val="green"/>
+        </w:rPr>
         <w:t xml:space="preserve"> (</w:t>
       </w:r>
       <w:proofErr w:type="spellStart"/>
       <w:r>
+        <w:rPr>
+          <w:highlight w:val="green"/>
+        </w:rPr>
         <w:t>packet</w:t>
       </w:r>
       <w:proofErr w:type="spellEnd"/>
       <w:r>
+        <w:rPr>
+          <w:highlight w:val="green"/>
+        </w:rPr>
         <w:t xml:space="preserve"> </w:t>
       </w:r>
       <w:proofErr w:type="spellStart"/>
       <w:r>
+        <w:rPr>
+          <w:highlight w:val="green"/>
+        </w:rPr>
         <w:t>capture</w:t>
       </w:r>
       <w:proofErr w:type="spellEnd"/>
       <w:r>
+        <w:rPr>
+          <w:highlight w:val="green"/>
+        </w:rPr>
         <w:t xml:space="preserve"> tools)</w:t>
       </w:r>
       <w:r>
+        <w:rPr>
+          <w:highlight w:val="green"/>
+        </w:rPr>
         <w:t xml:space="preserve"> (</w:t>
       </w:r>
       <w:proofErr w:type="spellStart"/>
       <w:r>
+        <w:rPr>
+          <w:highlight w:val="green"/>
+        </w:rPr>
         <w:t>blz</w:t>
       </w:r>
       <w:proofErr w:type="spellEnd"/>
       <w:r>
+        <w:rPr>
+          <w:highlight w:val="green"/>
+        </w:rPr>
         <w:t xml:space="preserve"> 114-1</w:t>
       </w:r>
       <w:r>
+        <w:rPr>
+          <w:highlight w:val="green"/>
+        </w:rPr>
         <w:t>16)</w:t>
       </w:r>
       <w:r>
@@ -160,15 +195,7 @@
         <w:rPr>
           <w:highlight w:val="green"/>
         </w:rPr>
-        <w:t>definitie van een risicoanalyse en het nut</w:t>
-      </w:r>
-      <w:bookmarkStart w:id="0" w:name="_GoBack"/>
-      <w:bookmarkEnd w:id="0"/>
-      <w:r>
-        <w:rPr>
-          <w:highlight w:val="green"/>
-        </w:rPr>
-        <w:t xml:space="preserve"> ervan</w:t>
+        <w:t>definitie van een risicoanalyse en het nut ervan</w:t>
       </w:r>
     </w:p>
     <w:p>
@@ -314,7 +341,15 @@
           <w:highlight w:val="green"/>
         </w:rPr>
         <w:tab/>
-        <w:t>-Foutieve inlogpogingen</w:t>
+        <w:t>-Foutieve inlog</w:t>
+      </w:r>
+      <w:bookmarkStart w:id="0" w:name="_GoBack"/>
+      <w:bookmarkEnd w:id="0"/>
+      <w:r>
+        <w:rPr>
+          <w:highlight w:val="green"/>
+        </w:rPr>
+        <w:t>pogingen</w:t>
       </w:r>
       <w:r>
         <w:br/>
@@ -417,25 +452,28 @@
     </w:p>
     <w:p>
       <w:r>
+        <w:rPr>
+          <w:highlight w:val="green"/>
+        </w:rPr>
         <w:t>-Opzetten webserver kan uitgebreider</w:t>
       </w:r>
     </w:p>
     <w:p>
       <w:r>
         <w:rPr>
-          <w:highlight w:val="yellow"/>
+          <w:highlight w:val="green"/>
         </w:rPr>
         <w:t>-inleiding</w:t>
       </w:r>
       <w:r>
         <w:rPr>
-          <w:highlight w:val="yellow"/>
+          <w:highlight w:val="green"/>
         </w:rPr>
         <w:br/>
       </w:r>
       <w:r>
         <w:rPr>
-          <w:highlight w:val="yellow"/>
+          <w:highlight w:val="green"/>
         </w:rPr>
         <w:tab/>
         <w:t xml:space="preserve">- </w:t>
@@ -443,35 +481,41 @@
       <w:proofErr w:type="spellStart"/>
       <w:r>
         <w:rPr>
-          <w:highlight w:val="yellow"/>
+          <w:highlight w:val="green"/>
         </w:rPr>
         <w:t>quotes</w:t>
       </w:r>
       <w:proofErr w:type="spellEnd"/>
       <w:r>
         <w:rPr>
-          <w:highlight w:val="yellow"/>
+          <w:highlight w:val="green"/>
         </w:rPr>
         <w:t xml:space="preserve"> toevoegen en tekst van </w:t>
       </w:r>
       <w:proofErr w:type="spellStart"/>
       <w:r>
         <w:rPr>
-          <w:highlight w:val="yellow"/>
+          <w:highlight w:val="green"/>
         </w:rPr>
         <w:t>quotes</w:t>
       </w:r>
       <w:proofErr w:type="spellEnd"/>
       <w:r>
         <w:rPr>
-          <w:highlight w:val="yellow"/>
+          <w:highlight w:val="green"/>
         </w:rPr>
         <w:t xml:space="preserve"> typen (over die aanvallen die ik ga bespreken)</w:t>
       </w:r>
       <w:r>
+        <w:rPr>
+          <w:highlight w:val="green"/>
+        </w:rPr>
         <w:br/>
       </w:r>
       <w:r>
+        <w:rPr>
+          <w:highlight w:val="green"/>
+        </w:rPr>
         <w:tab/>
         <w:t>- Inleiding langer maken.?</w:t>
       </w:r>
@@ -479,6 +523,11 @@
     <w:p>
       <w:r>
         <w:t>-conclusie</w:t>
+      </w:r>
+    </w:p>
+    <w:p>
+      <w:r>
+        <w:t>-OPMAAK VAN TEKST</w:t>
       </w:r>
     </w:p>
     <w:p/>

</xml_diff>